<commit_message>
final changes to save image
</commit_message>
<xml_diff>
--- a/Assignment-1/Solutions.docx
+++ b/Assignment-1/Solutions.docx
@@ -123,56 +123,22 @@
           <w:sz w:val="26"/>
           <w:szCs w:val="26"/>
         </w:rPr>
-        <w:t xml:space="preserve"> picture, there is a clear pattern to extract channels. Red channel has values in odd columns and rows whereas </w:t>
-      </w:r>
-      <w:proofErr w:type="gramStart"/>
-      <w:r>
-        <w:rPr>
-          <w:sz w:val="26"/>
-          <w:szCs w:val="26"/>
-        </w:rPr>
-        <w:t>Blue</w:t>
-      </w:r>
-      <w:proofErr w:type="gramEnd"/>
-      <w:r>
-        <w:rPr>
-          <w:sz w:val="26"/>
-          <w:szCs w:val="26"/>
-        </w:rPr>
-        <w:t xml:space="preserve"> channel has values in even columns and rows and Green channel has values in even columns when rows are odd and odd columns when rows are even. Overall, following masks array can be deduced per each channel.</w:t>
-      </w:r>
-    </w:p>
-    <w:p>
-      <w:pPr>
-        <w:rPr>
-          <w:sz w:val="26"/>
-          <w:szCs w:val="26"/>
-        </w:rPr>
-      </w:pPr>
-      <w:proofErr w:type="spellStart"/>
-      <w:proofErr w:type="gramStart"/>
-      <w:r>
-        <w:rPr>
-          <w:sz w:val="26"/>
-          <w:szCs w:val="26"/>
-        </w:rPr>
-        <w:t>repmat</w:t>
-      </w:r>
-      <w:proofErr w:type="spellEnd"/>
-      <w:r>
-        <w:rPr>
-          <w:sz w:val="26"/>
-          <w:szCs w:val="26"/>
-        </w:rPr>
-        <w:t>(</w:t>
-      </w:r>
-      <w:proofErr w:type="gramEnd"/>
-      <w:r>
-        <w:rPr>
-          <w:sz w:val="26"/>
-          <w:szCs w:val="26"/>
-        </w:rPr>
-        <w:t>[1 0; 0 0],h/2,w/2) – red channel</w:t>
+        <w:t xml:space="preserve"> picture, there is a clear pattern to extract channels. Red channel has values in odd columns and rows whereas Blue channel has values in even columns and rows and Green channel has values in even columns when rows are odd and odd columns when rows are even. Overall, following masks array can be deduced per each channel.</w:t>
+      </w:r>
+    </w:p>
+    <w:p>
+      <w:pPr>
+        <w:rPr>
+          <w:sz w:val="26"/>
+          <w:szCs w:val="26"/>
+        </w:rPr>
+      </w:pPr>
+      <w:r>
+        <w:rPr>
+          <w:sz w:val="26"/>
+          <w:szCs w:val="26"/>
+        </w:rPr>
+        <w:t>repmat([1 0; 0 0],h/2,w/2) – red channel</w:t>
       </w:r>
       <w:r>
         <w:rPr>
@@ -189,30 +155,12 @@
           <w:szCs w:val="26"/>
         </w:rPr>
       </w:pPr>
-      <w:proofErr w:type="spellStart"/>
-      <w:proofErr w:type="gramStart"/>
-      <w:r>
-        <w:rPr>
-          <w:sz w:val="26"/>
-          <w:szCs w:val="26"/>
-        </w:rPr>
-        <w:t>repmat</w:t>
-      </w:r>
-      <w:proofErr w:type="spellEnd"/>
-      <w:r>
-        <w:rPr>
-          <w:sz w:val="26"/>
-          <w:szCs w:val="26"/>
-        </w:rPr>
-        <w:t>(</w:t>
-      </w:r>
-      <w:proofErr w:type="gramEnd"/>
-      <w:r>
-        <w:rPr>
-          <w:sz w:val="26"/>
-          <w:szCs w:val="26"/>
-        </w:rPr>
-        <w:t>[0 1; 1 0],h/2,w/2) – green channel</w:t>
+      <w:r>
+        <w:rPr>
+          <w:sz w:val="26"/>
+          <w:szCs w:val="26"/>
+        </w:rPr>
+        <w:t>repmat([0 1; 1 0],h/2,w/2) – green channel</w:t>
       </w:r>
       <w:r>
         <w:rPr>
@@ -229,30 +177,12 @@
           <w:szCs w:val="26"/>
         </w:rPr>
       </w:pPr>
-      <w:proofErr w:type="spellStart"/>
-      <w:proofErr w:type="gramStart"/>
-      <w:r>
-        <w:rPr>
-          <w:sz w:val="26"/>
-          <w:szCs w:val="26"/>
-        </w:rPr>
-        <w:t>repmat</w:t>
-      </w:r>
-      <w:proofErr w:type="spellEnd"/>
-      <w:r>
-        <w:rPr>
-          <w:sz w:val="26"/>
-          <w:szCs w:val="26"/>
-        </w:rPr>
-        <w:t>(</w:t>
-      </w:r>
-      <w:proofErr w:type="gramEnd"/>
-      <w:r>
-        <w:rPr>
-          <w:sz w:val="26"/>
-          <w:szCs w:val="26"/>
-        </w:rPr>
-        <w:t>[0 0; 0 1],h/2,w/2) – blue channel</w:t>
+      <w:r>
+        <w:rPr>
+          <w:sz w:val="26"/>
+          <w:szCs w:val="26"/>
+        </w:rPr>
+        <w:t>repmat([0 0; 0 1],h/2,w/2) – blue channel</w:t>
       </w:r>
       <w:r>
         <w:rPr>
@@ -1208,9 +1138,9 @@
           <w:szCs w:val="26"/>
         </w:rPr>
         <w:drawing>
-          <wp:inline distT="0" distB="0" distL="0" distR="0" wp14:anchorId="2E18647D" wp14:editId="4E5ABCB7">
-            <wp:extent cx="4069080" cy="3076621"/>
-            <wp:effectExtent l="0" t="0" r="7620" b="9525"/>
+          <wp:inline distT="0" distB="0" distL="0" distR="0" wp14:anchorId="2E18647D" wp14:editId="02EBC660">
+            <wp:extent cx="3858070" cy="3086456"/>
+            <wp:effectExtent l="0" t="0" r="9525" b="0"/>
             <wp:docPr id="5" name="Picture 5"/>
             <wp:cNvGraphicFramePr>
               <a:graphicFrameLocks xmlns:a="http://schemas.openxmlformats.org/drawingml/2006/main" noChangeAspect="1"/>
@@ -1219,7 +1149,7 @@
               <a:graphicData uri="http://schemas.openxmlformats.org/drawingml/2006/picture">
                 <pic:pic xmlns:pic="http://schemas.openxmlformats.org/drawingml/2006/picture">
                   <pic:nvPicPr>
-                    <pic:cNvPr id="0" name="Picture 1"/>
+                    <pic:cNvPr id="5" name="Picture 5"/>
                     <pic:cNvPicPr>
                       <a:picLocks noChangeAspect="1" noChangeArrowheads="1"/>
                     </pic:cNvPicPr>
@@ -1232,7 +1162,6 @@
                         </a:ext>
                       </a:extLst>
                     </a:blip>
-                    <a:srcRect/>
                     <a:stretch>
                       <a:fillRect/>
                     </a:stretch>
@@ -1240,7 +1169,7 @@
                   <pic:spPr bwMode="auto">
                     <a:xfrm>
                       <a:off x="0" y="0"/>
-                      <a:ext cx="4082088" cy="3086456"/>
+                      <a:ext cx="3858070" cy="3086456"/>
                     </a:xfrm>
                     <a:prstGeom prst="rect">
                       <a:avLst/>
@@ -1394,7 +1323,7 @@
           <w:sz w:val="26"/>
           <w:szCs w:val="26"/>
         </w:rPr>
-        <w:t>29286</w:t>
+        <w:t>29286.1826</w:t>
       </w:r>
       <w:r>
         <w:rPr>
@@ -2309,9 +2238,9 @@
         </w:rPr>
         <w:lastRenderedPageBreak/>
         <w:drawing>
-          <wp:inline distT="0" distB="0" distL="0" distR="0" wp14:anchorId="0D9ADA84" wp14:editId="6B8FA387">
-            <wp:extent cx="4213860" cy="3191499"/>
-            <wp:effectExtent l="0" t="0" r="0" b="9525"/>
+          <wp:inline distT="0" distB="0" distL="0" distR="0" wp14:anchorId="0D9ADA84" wp14:editId="1DA9E377">
+            <wp:extent cx="4001271" cy="3201017"/>
+            <wp:effectExtent l="0" t="0" r="0" b="0"/>
             <wp:docPr id="3" name="Picture 3"/>
             <wp:cNvGraphicFramePr>
               <a:graphicFrameLocks xmlns:a="http://schemas.openxmlformats.org/drawingml/2006/main" noChangeAspect="1"/>
@@ -2320,7 +2249,7 @@
               <a:graphicData uri="http://schemas.openxmlformats.org/drawingml/2006/picture">
                 <pic:pic xmlns:pic="http://schemas.openxmlformats.org/drawingml/2006/picture">
                   <pic:nvPicPr>
-                    <pic:cNvPr id="0" name="Picture 3"/>
+                    <pic:cNvPr id="3" name="Picture 3"/>
                     <pic:cNvPicPr>
                       <a:picLocks noChangeAspect="1" noChangeArrowheads="1"/>
                     </pic:cNvPicPr>
@@ -2333,7 +2262,6 @@
                         </a:ext>
                       </a:extLst>
                     </a:blip>
-                    <a:srcRect/>
                     <a:stretch>
                       <a:fillRect/>
                     </a:stretch>
@@ -2341,7 +2269,7 @@
                   <pic:spPr bwMode="auto">
                     <a:xfrm>
                       <a:off x="0" y="0"/>
-                      <a:ext cx="4226427" cy="3201017"/>
+                      <a:ext cx="4001271" cy="3201017"/>
                     </a:xfrm>
                     <a:prstGeom prst="rect">
                       <a:avLst/>
@@ -2476,6 +2404,15 @@
       </w:r>
       <w:r>
         <w:rPr>
+          <w:b/>
+          <w:bCs/>
+          <w:sz w:val="26"/>
+          <w:szCs w:val="26"/>
+        </w:rPr>
+        <w:t>.125</w:t>
+      </w:r>
+      <w:r>
+        <w:rPr>
           <w:sz w:val="26"/>
           <w:szCs w:val="26"/>
         </w:rPr>
@@ -2518,25 +2455,7 @@
           <w:sz w:val="26"/>
           <w:szCs w:val="26"/>
         </w:rPr>
-        <w:t xml:space="preserve">    [</w:t>
-      </w:r>
-      <w:proofErr w:type="spellStart"/>
-      <w:proofErr w:type="gramStart"/>
-      <w:r>
-        <w:rPr>
-          <w:sz w:val="26"/>
-          <w:szCs w:val="26"/>
-        </w:rPr>
-        <w:t>h,w</w:t>
-      </w:r>
-      <w:proofErr w:type="spellEnd"/>
-      <w:proofErr w:type="gramEnd"/>
-      <w:r>
-        <w:rPr>
-          <w:sz w:val="26"/>
-          <w:szCs w:val="26"/>
-        </w:rPr>
-        <w:t>] = size(image)</w:t>
+        <w:t xml:space="preserve">    [h,w] = size(image)</w:t>
       </w:r>
     </w:p>
     <w:p>
@@ -2567,133 +2486,37 @@
           <w:szCs w:val="26"/>
         </w:rPr>
         <w:lastRenderedPageBreak/>
-        <w:t xml:space="preserve">    </w:t>
-      </w:r>
-      <w:proofErr w:type="spellStart"/>
-      <w:r>
-        <w:rPr>
-          <w:sz w:val="26"/>
-          <w:szCs w:val="26"/>
-        </w:rPr>
-        <w:t>blue_channel</w:t>
-      </w:r>
-      <w:proofErr w:type="spellEnd"/>
-      <w:r>
-        <w:rPr>
-          <w:sz w:val="26"/>
-          <w:szCs w:val="26"/>
-        </w:rPr>
-        <w:t xml:space="preserve"> = image(</w:t>
-      </w:r>
-      <w:proofErr w:type="gramStart"/>
-      <w:r>
-        <w:rPr>
-          <w:sz w:val="26"/>
-          <w:szCs w:val="26"/>
-        </w:rPr>
-        <w:t>1:round</w:t>
-      </w:r>
-      <w:proofErr w:type="gramEnd"/>
-      <w:r>
-        <w:rPr>
-          <w:sz w:val="26"/>
-          <w:szCs w:val="26"/>
-        </w:rPr>
-        <w:t>(h/3),1:w)</w:t>
-      </w:r>
-    </w:p>
-    <w:p>
-      <w:pPr>
-        <w:rPr>
-          <w:sz w:val="26"/>
-          <w:szCs w:val="26"/>
-        </w:rPr>
-      </w:pPr>
-      <w:r>
-        <w:rPr>
-          <w:sz w:val="26"/>
-          <w:szCs w:val="26"/>
-        </w:rPr>
-        <w:t xml:space="preserve">    </w:t>
-      </w:r>
-      <w:proofErr w:type="spellStart"/>
-      <w:r>
-        <w:rPr>
-          <w:sz w:val="26"/>
-          <w:szCs w:val="26"/>
-        </w:rPr>
-        <w:t>green_channel</w:t>
-      </w:r>
-      <w:proofErr w:type="spellEnd"/>
-      <w:r>
-        <w:rPr>
-          <w:sz w:val="26"/>
-          <w:szCs w:val="26"/>
-        </w:rPr>
-        <w:t xml:space="preserve"> = image(round(h/</w:t>
-      </w:r>
-      <w:proofErr w:type="gramStart"/>
-      <w:r>
-        <w:rPr>
-          <w:sz w:val="26"/>
-          <w:szCs w:val="26"/>
-        </w:rPr>
-        <w:t>3)+</w:t>
-      </w:r>
-      <w:proofErr w:type="gramEnd"/>
-      <w:r>
-        <w:rPr>
-          <w:sz w:val="26"/>
-          <w:szCs w:val="26"/>
-        </w:rPr>
-        <w:t>1:round(2*h/3),1:w)</w:t>
-      </w:r>
-    </w:p>
-    <w:p>
-      <w:pPr>
-        <w:rPr>
-          <w:sz w:val="26"/>
-          <w:szCs w:val="26"/>
-        </w:rPr>
-      </w:pPr>
-      <w:r>
-        <w:rPr>
-          <w:sz w:val="26"/>
-          <w:szCs w:val="26"/>
-        </w:rPr>
-        <w:t xml:space="preserve">    </w:t>
-      </w:r>
-      <w:proofErr w:type="spellStart"/>
-      <w:r>
-        <w:rPr>
-          <w:sz w:val="26"/>
-          <w:szCs w:val="26"/>
-        </w:rPr>
-        <w:t>red_channel</w:t>
-      </w:r>
-      <w:proofErr w:type="spellEnd"/>
-      <w:r>
-        <w:rPr>
-          <w:sz w:val="26"/>
-          <w:szCs w:val="26"/>
-        </w:rPr>
-        <w:t xml:space="preserve"> = image(round(2*h/</w:t>
-      </w:r>
-      <w:proofErr w:type="gramStart"/>
-      <w:r>
-        <w:rPr>
-          <w:sz w:val="26"/>
-          <w:szCs w:val="26"/>
-        </w:rPr>
-        <w:t>3)+</w:t>
-      </w:r>
-      <w:proofErr w:type="gramEnd"/>
-      <w:r>
-        <w:rPr>
-          <w:sz w:val="26"/>
-          <w:szCs w:val="26"/>
-        </w:rPr>
-        <w:t>1:h,1:w)</w:t>
+        <w:t xml:space="preserve">    blue_channel = image(1:round(h/3),1:w)</w:t>
+      </w:r>
+    </w:p>
+    <w:p>
+      <w:pPr>
+        <w:rPr>
+          <w:sz w:val="26"/>
+          <w:szCs w:val="26"/>
+        </w:rPr>
+      </w:pPr>
+      <w:r>
+        <w:rPr>
+          <w:sz w:val="26"/>
+          <w:szCs w:val="26"/>
+        </w:rPr>
+        <w:t xml:space="preserve">    green_channel = image(round(h/3)+1:round(2*h/3),1:w)</w:t>
+      </w:r>
+    </w:p>
+    <w:p>
+      <w:pPr>
+        <w:rPr>
+          <w:sz w:val="26"/>
+          <w:szCs w:val="26"/>
+        </w:rPr>
+      </w:pPr>
+      <w:r>
+        <w:rPr>
+          <w:sz w:val="26"/>
+          <w:szCs w:val="26"/>
+        </w:rPr>
+        <w:t xml:space="preserve">    red_channel = image(round(2*h/3)+1:h,1:w)</w:t>
       </w:r>
     </w:p>
     <w:p>
@@ -2752,7 +2575,7 @@
           <w:szCs w:val="26"/>
         </w:rPr>
         <w:drawing>
-          <wp:anchor distT="0" distB="0" distL="114300" distR="114300" simplePos="0" relativeHeight="251658240" behindDoc="1" locked="0" layoutInCell="1" allowOverlap="1" wp14:anchorId="523A0FB0" wp14:editId="3C10D106">
+          <wp:anchor distT="0" distB="0" distL="114300" distR="114300" simplePos="0" relativeHeight="251658240" behindDoc="1" locked="0" layoutInCell="1" allowOverlap="1" wp14:anchorId="523A0FB0" wp14:editId="567187F3">
             <wp:simplePos x="0" y="0"/>
             <wp:positionH relativeFrom="margin">
               <wp:align>center</wp:align>
@@ -2924,15 +2747,15 @@
           <w:szCs w:val="26"/>
         </w:rPr>
         <w:drawing>
-          <wp:anchor distT="0" distB="0" distL="114300" distR="114300" simplePos="0" relativeHeight="251659264" behindDoc="0" locked="0" layoutInCell="1" allowOverlap="1" wp14:anchorId="7FD68F8A" wp14:editId="09D7AF3B">
+          <wp:anchor distT="0" distB="0" distL="114300" distR="114300" simplePos="0" relativeHeight="251659264" behindDoc="0" locked="0" layoutInCell="1" allowOverlap="1" wp14:anchorId="7FD68F8A" wp14:editId="7811145D">
             <wp:simplePos x="0" y="0"/>
             <wp:positionH relativeFrom="margin">
-              <wp:align>left</wp:align>
+              <wp:posOffset>132715</wp:posOffset>
             </wp:positionH>
             <wp:positionV relativeFrom="paragraph">
-              <wp:posOffset>7620</wp:posOffset>
+              <wp:posOffset>6350</wp:posOffset>
             </wp:positionV>
-            <wp:extent cx="3048000" cy="2371595"/>
+            <wp:extent cx="2781300" cy="2371090"/>
             <wp:effectExtent l="0" t="0" r="0" b="0"/>
             <wp:wrapSquare wrapText="bothSides"/>
             <wp:docPr id="8" name="Picture 8"/>
@@ -2943,7 +2766,7 @@
               <a:graphicData uri="http://schemas.openxmlformats.org/drawingml/2006/picture">
                 <pic:pic xmlns:pic="http://schemas.openxmlformats.org/drawingml/2006/picture">
                   <pic:nvPicPr>
-                    <pic:cNvPr id="0" name="Picture 2"/>
+                    <pic:cNvPr id="8" name="Picture 8"/>
                     <pic:cNvPicPr>
                       <a:picLocks noChangeAspect="1" noChangeArrowheads="1"/>
                     </pic:cNvPicPr>
@@ -2956,7 +2779,6 @@
                         </a:ext>
                       </a:extLst>
                     </a:blip>
-                    <a:srcRect/>
                     <a:stretch>
                       <a:fillRect/>
                     </a:stretch>
@@ -2964,7 +2786,7 @@
                   <pic:spPr bwMode="auto">
                     <a:xfrm>
                       <a:off x="0" y="0"/>
-                      <a:ext cx="3048000" cy="2371595"/>
+                      <a:ext cx="2781300" cy="2371090"/>
                     </a:xfrm>
                     <a:prstGeom prst="rect">
                       <a:avLst/>
@@ -2977,6 +2799,9 @@
                 </pic:pic>
               </a:graphicData>
             </a:graphic>
+            <wp14:sizeRelH relativeFrom="margin">
+              <wp14:pctWidth>0</wp14:pctWidth>
+            </wp14:sizeRelH>
           </wp:anchor>
         </w:drawing>
       </w:r>
@@ -3062,7 +2887,47 @@
         <w:rPr>
           <w:b/>
           <w:bCs/>
+          <w:sz w:val="26"/>
+          <w:szCs w:val="26"/>
+        </w:rPr>
+      </w:pPr>
+    </w:p>
+    <w:p>
+      <w:pPr>
+        <w:rPr>
+          <w:b/>
+          <w:bCs/>
           <w:noProof/>
+          <w:sz w:val="26"/>
+          <w:szCs w:val="26"/>
+        </w:rPr>
+      </w:pPr>
+    </w:p>
+    <w:p>
+      <w:pPr>
+        <w:rPr>
+          <w:b/>
+          <w:bCs/>
+          <w:sz w:val="26"/>
+          <w:szCs w:val="26"/>
+        </w:rPr>
+      </w:pPr>
+    </w:p>
+    <w:p>
+      <w:pPr>
+        <w:rPr>
+          <w:b/>
+          <w:bCs/>
+          <w:sz w:val="26"/>
+          <w:szCs w:val="26"/>
+        </w:rPr>
+      </w:pPr>
+    </w:p>
+    <w:p>
+      <w:pPr>
+        <w:rPr>
+          <w:b/>
+          <w:bCs/>
           <w:sz w:val="26"/>
           <w:szCs w:val="26"/>
         </w:rPr>
@@ -3077,22 +2942,22 @@
         </w:rPr>
         <w:lastRenderedPageBreak/>
         <w:drawing>
-          <wp:anchor distT="0" distB="0" distL="114300" distR="114300" simplePos="0" relativeHeight="251660288" behindDoc="1" locked="0" layoutInCell="1" allowOverlap="1" wp14:anchorId="0FCF4F73" wp14:editId="56A59BEA">
+          <wp:anchor distT="0" distB="0" distL="114300" distR="114300" simplePos="0" relativeHeight="251660288" behindDoc="1" locked="0" layoutInCell="1" allowOverlap="1" wp14:anchorId="0FCF4F73" wp14:editId="2360AD4F">
             <wp:simplePos x="0" y="0"/>
             <wp:positionH relativeFrom="margin">
-              <wp:align>left</wp:align>
+              <wp:posOffset>114300</wp:posOffset>
             </wp:positionH>
             <wp:positionV relativeFrom="paragraph">
-              <wp:posOffset>320040</wp:posOffset>
+              <wp:posOffset>0</wp:posOffset>
             </wp:positionV>
-            <wp:extent cx="3126105" cy="2446020"/>
+            <wp:extent cx="2847340" cy="2446020"/>
             <wp:effectExtent l="0" t="0" r="0" b="0"/>
             <wp:wrapTight wrapText="bothSides">
               <wp:wrapPolygon edited="0">
                 <wp:start x="0" y="0"/>
                 <wp:lineTo x="0" y="21364"/>
-                <wp:lineTo x="21455" y="21364"/>
-                <wp:lineTo x="21455" y="0"/>
+                <wp:lineTo x="21388" y="21364"/>
+                <wp:lineTo x="21388" y="0"/>
                 <wp:lineTo x="0" y="0"/>
               </wp:wrapPolygon>
             </wp:wrapTight>
@@ -3104,7 +2969,7 @@
               <a:graphicData uri="http://schemas.openxmlformats.org/drawingml/2006/picture">
                 <pic:pic xmlns:pic="http://schemas.openxmlformats.org/drawingml/2006/picture">
                   <pic:nvPicPr>
-                    <pic:cNvPr id="0" name="Picture 5"/>
+                    <pic:cNvPr id="11" name="Picture 11"/>
                     <pic:cNvPicPr>
                       <a:picLocks noChangeAspect="1" noChangeArrowheads="1"/>
                     </pic:cNvPicPr>
@@ -3117,7 +2982,6 @@
                         </a:ext>
                       </a:extLst>
                     </a:blip>
-                    <a:srcRect/>
                     <a:stretch>
                       <a:fillRect/>
                     </a:stretch>
@@ -3125,7 +2989,7 @@
                   <pic:spPr bwMode="auto">
                     <a:xfrm>
                       <a:off x="0" y="0"/>
-                      <a:ext cx="3126105" cy="2446020"/>
+                      <a:ext cx="2847340" cy="2446020"/>
                     </a:xfrm>
                     <a:prstGeom prst="rect">
                       <a:avLst/>
@@ -3177,16 +3041,6 @@
           <w:szCs w:val="26"/>
         </w:rPr>
       </w:pPr>
-    </w:p>
-    <w:p>
-      <w:pPr>
-        <w:rPr>
-          <w:b/>
-          <w:bCs/>
-          <w:sz w:val="26"/>
-          <w:szCs w:val="26"/>
-        </w:rPr>
-      </w:pPr>
       <w:r>
         <w:rPr>
           <w:b/>
@@ -3271,6 +3125,86 @@
           <w:szCs w:val="26"/>
         </w:rPr>
       </w:pPr>
+    </w:p>
+    <w:p>
+      <w:pPr>
+        <w:rPr>
+          <w:b/>
+          <w:bCs/>
+          <w:sz w:val="26"/>
+          <w:szCs w:val="26"/>
+        </w:rPr>
+      </w:pPr>
+    </w:p>
+    <w:p>
+      <w:pPr>
+        <w:rPr>
+          <w:b/>
+          <w:bCs/>
+          <w:sz w:val="26"/>
+          <w:szCs w:val="26"/>
+        </w:rPr>
+      </w:pPr>
+    </w:p>
+    <w:p>
+      <w:pPr>
+        <w:rPr>
+          <w:b/>
+          <w:bCs/>
+          <w:sz w:val="26"/>
+          <w:szCs w:val="26"/>
+        </w:rPr>
+      </w:pPr>
+    </w:p>
+    <w:p>
+      <w:pPr>
+        <w:rPr>
+          <w:b/>
+          <w:bCs/>
+          <w:sz w:val="26"/>
+          <w:szCs w:val="26"/>
+        </w:rPr>
+      </w:pPr>
+    </w:p>
+    <w:p>
+      <w:pPr>
+        <w:rPr>
+          <w:b/>
+          <w:bCs/>
+          <w:sz w:val="26"/>
+          <w:szCs w:val="26"/>
+        </w:rPr>
+      </w:pPr>
+    </w:p>
+    <w:p>
+      <w:pPr>
+        <w:rPr>
+          <w:b/>
+          <w:bCs/>
+          <w:sz w:val="26"/>
+          <w:szCs w:val="26"/>
+        </w:rPr>
+      </w:pPr>
+    </w:p>
+    <w:p>
+      <w:pPr>
+        <w:rPr>
+          <w:b/>
+          <w:bCs/>
+          <w:sz w:val="26"/>
+          <w:szCs w:val="26"/>
+        </w:rPr>
+      </w:pPr>
+    </w:p>
+    <w:p>
+      <w:pPr>
+        <w:rPr>
+          <w:b/>
+          <w:bCs/>
+          <w:sz w:val="26"/>
+          <w:szCs w:val="26"/>
+        </w:rPr>
+      </w:pPr>
       <w:r>
         <w:rPr>
           <w:b/>
@@ -3280,22 +3214,22 @@
           <w:szCs w:val="26"/>
         </w:rPr>
         <w:drawing>
-          <wp:anchor distT="0" distB="0" distL="114300" distR="114300" simplePos="0" relativeHeight="251661312" behindDoc="1" locked="0" layoutInCell="1" allowOverlap="1" wp14:anchorId="0911D3FC" wp14:editId="3151C800">
+          <wp:anchor distT="0" distB="0" distL="114300" distR="114300" simplePos="0" relativeHeight="251661312" behindDoc="1" locked="0" layoutInCell="1" allowOverlap="1" wp14:anchorId="0911D3FC" wp14:editId="030FBA5C">
             <wp:simplePos x="0" y="0"/>
             <wp:positionH relativeFrom="margin">
-              <wp:align>left</wp:align>
+              <wp:posOffset>83820</wp:posOffset>
             </wp:positionH>
             <wp:positionV relativeFrom="paragraph">
-              <wp:posOffset>163830</wp:posOffset>
+              <wp:posOffset>20955</wp:posOffset>
             </wp:positionV>
-            <wp:extent cx="3209925" cy="2522220"/>
-            <wp:effectExtent l="0" t="0" r="9525" b="0"/>
+            <wp:extent cx="2914015" cy="2522220"/>
+            <wp:effectExtent l="0" t="0" r="635" b="0"/>
             <wp:wrapTight wrapText="bothSides">
               <wp:wrapPolygon edited="0">
                 <wp:start x="0" y="0"/>
                 <wp:lineTo x="0" y="21372"/>
-                <wp:lineTo x="21536" y="21372"/>
-                <wp:lineTo x="21536" y="0"/>
+                <wp:lineTo x="21463" y="21372"/>
+                <wp:lineTo x="21463" y="0"/>
                 <wp:lineTo x="0" y="0"/>
               </wp:wrapPolygon>
             </wp:wrapTight>
@@ -3307,7 +3241,7 @@
               <a:graphicData uri="http://schemas.openxmlformats.org/drawingml/2006/picture">
                 <pic:pic xmlns:pic="http://schemas.openxmlformats.org/drawingml/2006/picture">
                   <pic:nvPicPr>
-                    <pic:cNvPr id="0" name="Picture 7"/>
+                    <pic:cNvPr id="13" name="Picture 13"/>
                     <pic:cNvPicPr>
                       <a:picLocks noChangeAspect="1" noChangeArrowheads="1"/>
                     </pic:cNvPicPr>
@@ -3320,7 +3254,6 @@
                         </a:ext>
                       </a:extLst>
                     </a:blip>
-                    <a:srcRect/>
                     <a:stretch>
                       <a:fillRect/>
                     </a:stretch>
@@ -3328,7 +3261,7 @@
                   <pic:spPr bwMode="auto">
                     <a:xfrm>
                       <a:off x="0" y="0"/>
-                      <a:ext cx="3209925" cy="2522220"/>
+                      <a:ext cx="2914015" cy="2522220"/>
                     </a:xfrm>
                     <a:prstGeom prst="rect">
                       <a:avLst/>
@@ -3341,6 +3274,9 @@
                 </pic:pic>
               </a:graphicData>
             </a:graphic>
+            <wp14:sizeRelH relativeFrom="margin">
+              <wp14:pctWidth>0</wp14:pctWidth>
+            </wp14:sizeRelH>
           </wp:anchor>
         </w:drawing>
       </w:r>
@@ -3458,16 +3394,6 @@
           <w:szCs w:val="26"/>
         </w:rPr>
       </w:pPr>
-    </w:p>
-    <w:p>
-      <w:pPr>
-        <w:rPr>
-          <w:b/>
-          <w:bCs/>
-          <w:sz w:val="26"/>
-          <w:szCs w:val="26"/>
-        </w:rPr>
-      </w:pPr>
       <w:r>
         <w:rPr>
           <w:b/>
@@ -3476,23 +3402,24 @@
           <w:sz w:val="26"/>
           <w:szCs w:val="26"/>
         </w:rPr>
+        <w:lastRenderedPageBreak/>
         <w:drawing>
-          <wp:anchor distT="0" distB="0" distL="114300" distR="114300" simplePos="0" relativeHeight="251662336" behindDoc="1" locked="0" layoutInCell="1" allowOverlap="1" wp14:anchorId="27BDF86C" wp14:editId="41E4C011">
+          <wp:anchor distT="0" distB="0" distL="114300" distR="114300" simplePos="0" relativeHeight="251662336" behindDoc="1" locked="0" layoutInCell="1" allowOverlap="1" wp14:anchorId="27BDF86C" wp14:editId="2D13B9DD">
             <wp:simplePos x="0" y="0"/>
             <wp:positionH relativeFrom="margin">
-              <wp:posOffset>259080</wp:posOffset>
+              <wp:align>left</wp:align>
             </wp:positionH>
             <wp:positionV relativeFrom="paragraph">
-              <wp:posOffset>0</wp:posOffset>
+              <wp:posOffset>-92710</wp:posOffset>
             </wp:positionV>
-            <wp:extent cx="3287395" cy="2575560"/>
-            <wp:effectExtent l="0" t="0" r="8255" b="0"/>
+            <wp:extent cx="2990850" cy="2575560"/>
+            <wp:effectExtent l="0" t="0" r="0" b="0"/>
             <wp:wrapTight wrapText="bothSides">
               <wp:wrapPolygon edited="0">
                 <wp:start x="0" y="0"/>
                 <wp:lineTo x="0" y="21408"/>
-                <wp:lineTo x="21529" y="21408"/>
-                <wp:lineTo x="21529" y="0"/>
+                <wp:lineTo x="21462" y="21408"/>
+                <wp:lineTo x="21462" y="0"/>
                 <wp:lineTo x="0" y="0"/>
               </wp:wrapPolygon>
             </wp:wrapTight>
@@ -3504,7 +3431,7 @@
               <a:graphicData uri="http://schemas.openxmlformats.org/drawingml/2006/picture">
                 <pic:pic xmlns:pic="http://schemas.openxmlformats.org/drawingml/2006/picture">
                   <pic:nvPicPr>
-                    <pic:cNvPr id="0" name="Picture 9"/>
+                    <pic:cNvPr id="15" name="Picture 15"/>
                     <pic:cNvPicPr>
                       <a:picLocks noChangeAspect="1" noChangeArrowheads="1"/>
                     </pic:cNvPicPr>
@@ -3517,7 +3444,6 @@
                         </a:ext>
                       </a:extLst>
                     </a:blip>
-                    <a:srcRect/>
                     <a:stretch>
                       <a:fillRect/>
                     </a:stretch>
@@ -3525,7 +3451,7 @@
                   <pic:spPr bwMode="auto">
                     <a:xfrm>
                       <a:off x="0" y="0"/>
-                      <a:ext cx="3287395" cy="2575560"/>
+                      <a:ext cx="2990850" cy="2575560"/>
                     </a:xfrm>
                     <a:prstGeom prst="rect">
                       <a:avLst/>
@@ -3577,6 +3503,16 @@
           <w:szCs w:val="26"/>
         </w:rPr>
       </w:pPr>
+    </w:p>
+    <w:p>
+      <w:pPr>
+        <w:rPr>
+          <w:b/>
+          <w:bCs/>
+          <w:sz w:val="26"/>
+          <w:szCs w:val="26"/>
+        </w:rPr>
+      </w:pPr>
       <w:r>
         <w:rPr>
           <w:b/>
@@ -3671,6 +3607,26 @@
           <w:szCs w:val="26"/>
         </w:rPr>
       </w:pPr>
+    </w:p>
+    <w:p>
+      <w:pPr>
+        <w:rPr>
+          <w:b/>
+          <w:bCs/>
+          <w:sz w:val="26"/>
+          <w:szCs w:val="26"/>
+        </w:rPr>
+      </w:pPr>
+    </w:p>
+    <w:p>
+      <w:pPr>
+        <w:rPr>
+          <w:b/>
+          <w:bCs/>
+          <w:sz w:val="26"/>
+          <w:szCs w:val="26"/>
+        </w:rPr>
+      </w:pPr>
       <w:r>
         <w:rPr>
           <w:b/>
@@ -3679,24 +3635,23 @@
           <w:sz w:val="26"/>
           <w:szCs w:val="26"/>
         </w:rPr>
-        <w:lastRenderedPageBreak/>
         <w:drawing>
-          <wp:anchor distT="0" distB="0" distL="114300" distR="114300" simplePos="0" relativeHeight="251663360" behindDoc="1" locked="0" layoutInCell="1" allowOverlap="1" wp14:anchorId="6CB17356" wp14:editId="7E2F1A3C">
+          <wp:anchor distT="0" distB="0" distL="114300" distR="114300" simplePos="0" relativeHeight="251663360" behindDoc="1" locked="0" layoutInCell="1" allowOverlap="1" wp14:anchorId="6CB17356" wp14:editId="4DF73446">
             <wp:simplePos x="0" y="0"/>
             <wp:positionH relativeFrom="column">
-              <wp:posOffset>274320</wp:posOffset>
+              <wp:posOffset>40640</wp:posOffset>
             </wp:positionH>
             <wp:positionV relativeFrom="paragraph">
-              <wp:posOffset>318770</wp:posOffset>
+              <wp:posOffset>312420</wp:posOffset>
             </wp:positionV>
-            <wp:extent cx="3311480" cy="2590800"/>
-            <wp:effectExtent l="0" t="0" r="3810" b="0"/>
+            <wp:extent cx="3016250" cy="2590800"/>
+            <wp:effectExtent l="0" t="0" r="0" b="0"/>
             <wp:wrapTight wrapText="bothSides">
               <wp:wrapPolygon edited="0">
                 <wp:start x="0" y="0"/>
                 <wp:lineTo x="0" y="21441"/>
-                <wp:lineTo x="21501" y="21441"/>
-                <wp:lineTo x="21501" y="0"/>
+                <wp:lineTo x="21418" y="21441"/>
+                <wp:lineTo x="21418" y="0"/>
                 <wp:lineTo x="0" y="0"/>
               </wp:wrapPolygon>
             </wp:wrapTight>
@@ -3708,7 +3663,7 @@
               <a:graphicData uri="http://schemas.openxmlformats.org/drawingml/2006/picture">
                 <pic:pic xmlns:pic="http://schemas.openxmlformats.org/drawingml/2006/picture">
                   <pic:nvPicPr>
-                    <pic:cNvPr id="0" name="Picture 10"/>
+                    <pic:cNvPr id="16" name="Picture 16"/>
                     <pic:cNvPicPr>
                       <a:picLocks noChangeAspect="1" noChangeArrowheads="1"/>
                     </pic:cNvPicPr>
@@ -3721,7 +3676,6 @@
                         </a:ext>
                       </a:extLst>
                     </a:blip>
-                    <a:srcRect/>
                     <a:stretch>
                       <a:fillRect/>
                     </a:stretch>
@@ -3729,7 +3683,7 @@
                   <pic:spPr bwMode="auto">
                     <a:xfrm>
                       <a:off x="0" y="0"/>
-                      <a:ext cx="3311480" cy="2590800"/>
+                      <a:ext cx="3016250" cy="2590800"/>
                     </a:xfrm>
                     <a:prstGeom prst="rect">
                       <a:avLst/>
@@ -3742,6 +3696,9 @@
                 </pic:pic>
               </a:graphicData>
             </a:graphic>
+            <wp14:sizeRelH relativeFrom="margin">
+              <wp14:pctWidth>0</wp14:pctWidth>
+            </wp14:sizeRelH>
           </wp:anchor>
         </w:drawing>
       </w:r>
@@ -3879,6 +3836,16 @@
           <w:szCs w:val="26"/>
         </w:rPr>
       </w:pPr>
+    </w:p>
+    <w:p>
+      <w:pPr>
+        <w:rPr>
+          <w:b/>
+          <w:bCs/>
+          <w:sz w:val="26"/>
+          <w:szCs w:val="26"/>
+        </w:rPr>
+      </w:pPr>
       <w:r>
         <w:rPr>
           <w:b/>
@@ -3887,23 +3854,24 @@
           <w:sz w:val="26"/>
           <w:szCs w:val="26"/>
         </w:rPr>
+        <w:lastRenderedPageBreak/>
         <w:drawing>
-          <wp:anchor distT="0" distB="0" distL="114300" distR="114300" simplePos="0" relativeHeight="251664384" behindDoc="1" locked="0" layoutInCell="1" allowOverlap="1" wp14:anchorId="00C6FA4F" wp14:editId="3BF71A9E">
+          <wp:anchor distT="0" distB="0" distL="114300" distR="114300" simplePos="0" relativeHeight="251664384" behindDoc="1" locked="0" layoutInCell="1" allowOverlap="1" wp14:anchorId="00C6FA4F" wp14:editId="3929AF9B">
             <wp:simplePos x="0" y="0"/>
             <wp:positionH relativeFrom="margin">
               <wp:align>left</wp:align>
             </wp:positionH>
             <wp:positionV relativeFrom="paragraph">
-              <wp:posOffset>303530</wp:posOffset>
+              <wp:posOffset>60960</wp:posOffset>
             </wp:positionV>
-            <wp:extent cx="3501470" cy="2758440"/>
-            <wp:effectExtent l="0" t="0" r="3810" b="3810"/>
+            <wp:extent cx="3178810" cy="2758440"/>
+            <wp:effectExtent l="0" t="0" r="2540" b="3810"/>
             <wp:wrapTight wrapText="bothSides">
               <wp:wrapPolygon edited="0">
                 <wp:start x="0" y="0"/>
                 <wp:lineTo x="0" y="21481"/>
-                <wp:lineTo x="21506" y="21481"/>
-                <wp:lineTo x="21506" y="0"/>
+                <wp:lineTo x="21488" y="21481"/>
+                <wp:lineTo x="21488" y="0"/>
                 <wp:lineTo x="0" y="0"/>
               </wp:wrapPolygon>
             </wp:wrapTight>
@@ -3915,7 +3883,7 @@
               <a:graphicData uri="http://schemas.openxmlformats.org/drawingml/2006/picture">
                 <pic:pic xmlns:pic="http://schemas.openxmlformats.org/drawingml/2006/picture">
                   <pic:nvPicPr>
-                    <pic:cNvPr id="0" name="Picture 11"/>
+                    <pic:cNvPr id="17" name="Picture 17"/>
                     <pic:cNvPicPr>
                       <a:picLocks noChangeAspect="1" noChangeArrowheads="1"/>
                     </pic:cNvPicPr>
@@ -3928,7 +3896,6 @@
                         </a:ext>
                       </a:extLst>
                     </a:blip>
-                    <a:srcRect/>
                     <a:stretch>
                       <a:fillRect/>
                     </a:stretch>
@@ -3936,7 +3903,7 @@
                   <pic:spPr bwMode="auto">
                     <a:xfrm>
                       <a:off x="0" y="0"/>
-                      <a:ext cx="3501470" cy="2758440"/>
+                      <a:ext cx="3178810" cy="2758440"/>
                     </a:xfrm>
                     <a:prstGeom prst="rect">
                       <a:avLst/>
@@ -3949,6 +3916,9 @@
                 </pic:pic>
               </a:graphicData>
             </a:graphic>
+            <wp14:sizeRelH relativeFrom="margin">
+              <wp14:pctWidth>0</wp14:pctWidth>
+            </wp14:sizeRelH>
           </wp:anchor>
         </w:drawing>
       </w:r>
@@ -4134,24 +4104,23 @@
           <w:sz w:val="26"/>
           <w:szCs w:val="26"/>
         </w:rPr>
-        <w:lastRenderedPageBreak/>
         <w:drawing>
-          <wp:anchor distT="0" distB="0" distL="114300" distR="114300" simplePos="0" relativeHeight="251665408" behindDoc="1" locked="0" layoutInCell="1" allowOverlap="1" wp14:anchorId="1AEA06BA" wp14:editId="6274AFA1">
+          <wp:anchor distT="0" distB="0" distL="114300" distR="114300" simplePos="0" relativeHeight="251665408" behindDoc="1" locked="0" layoutInCell="1" allowOverlap="1" wp14:anchorId="1AEA06BA" wp14:editId="1091BCE0">
             <wp:simplePos x="0" y="0"/>
             <wp:positionH relativeFrom="column">
-              <wp:posOffset>-441960</wp:posOffset>
+              <wp:posOffset>-354330</wp:posOffset>
             </wp:positionH>
             <wp:positionV relativeFrom="paragraph">
-              <wp:posOffset>50165</wp:posOffset>
+              <wp:posOffset>52070</wp:posOffset>
             </wp:positionV>
-            <wp:extent cx="3701415" cy="3032760"/>
+            <wp:extent cx="3525520" cy="3032760"/>
             <wp:effectExtent l="0" t="0" r="0" b="0"/>
             <wp:wrapTight wrapText="bothSides">
               <wp:wrapPolygon edited="0">
                 <wp:start x="0" y="0"/>
                 <wp:lineTo x="0" y="21437"/>
-                <wp:lineTo x="21455" y="21437"/>
-                <wp:lineTo x="21455" y="0"/>
+                <wp:lineTo x="21476" y="21437"/>
+                <wp:lineTo x="21476" y="0"/>
                 <wp:lineTo x="0" y="0"/>
               </wp:wrapPolygon>
             </wp:wrapTight>
@@ -4163,7 +4132,7 @@
               <a:graphicData uri="http://schemas.openxmlformats.org/drawingml/2006/picture">
                 <pic:pic xmlns:pic="http://schemas.openxmlformats.org/drawingml/2006/picture">
                   <pic:nvPicPr>
-                    <pic:cNvPr id="0" name="Picture 1"/>
+                    <pic:cNvPr id="7" name="Picture 7"/>
                     <pic:cNvPicPr>
                       <a:picLocks noChangeAspect="1" noChangeArrowheads="1"/>
                     </pic:cNvPicPr>
@@ -4176,7 +4145,6 @@
                         </a:ext>
                       </a:extLst>
                     </a:blip>
-                    <a:srcRect/>
                     <a:stretch>
                       <a:fillRect/>
                     </a:stretch>
@@ -4184,7 +4152,7 @@
                   <pic:spPr bwMode="auto">
                     <a:xfrm>
                       <a:off x="0" y="0"/>
-                      <a:ext cx="3701415" cy="3032760"/>
+                      <a:ext cx="3525520" cy="3032760"/>
                     </a:xfrm>
                     <a:prstGeom prst="rect">
                       <a:avLst/>
@@ -4197,6 +4165,9 @@
                 </pic:pic>
               </a:graphicData>
             </a:graphic>
+            <wp14:sizeRelH relativeFrom="margin">
+              <wp14:pctWidth>0</wp14:pctWidth>
+            </wp14:sizeRelH>
           </wp:anchor>
         </w:drawing>
       </w:r>
@@ -4342,29 +4313,76 @@
           <w:szCs w:val="26"/>
         </w:rPr>
       </w:pPr>
+    </w:p>
+    <w:p>
+      <w:pPr>
+        <w:tabs>
+          <w:tab w:val="left" w:pos="960"/>
+        </w:tabs>
+        <w:rPr>
+          <w:sz w:val="26"/>
+          <w:szCs w:val="26"/>
+        </w:rPr>
+      </w:pPr>
+    </w:p>
+    <w:p>
+      <w:pPr>
+        <w:tabs>
+          <w:tab w:val="left" w:pos="960"/>
+        </w:tabs>
+        <w:rPr>
+          <w:sz w:val="26"/>
+          <w:szCs w:val="26"/>
+        </w:rPr>
+      </w:pPr>
+    </w:p>
+    <w:p>
+      <w:pPr>
+        <w:tabs>
+          <w:tab w:val="left" w:pos="960"/>
+        </w:tabs>
+        <w:rPr>
+          <w:sz w:val="26"/>
+          <w:szCs w:val="26"/>
+        </w:rPr>
+      </w:pPr>
+    </w:p>
+    <w:p>
+      <w:pPr>
+        <w:tabs>
+          <w:tab w:val="left" w:pos="960"/>
+        </w:tabs>
+        <w:rPr>
+          <w:b/>
+          <w:bCs/>
+          <w:sz w:val="26"/>
+          <w:szCs w:val="26"/>
+        </w:rPr>
+      </w:pPr>
       <w:r>
         <w:rPr>
           <w:noProof/>
           <w:sz w:val="26"/>
           <w:szCs w:val="26"/>
         </w:rPr>
+        <w:lastRenderedPageBreak/>
         <w:drawing>
-          <wp:anchor distT="0" distB="0" distL="114300" distR="114300" simplePos="0" relativeHeight="251666432" behindDoc="1" locked="0" layoutInCell="1" allowOverlap="1" wp14:anchorId="2190FB92" wp14:editId="410D810D">
+          <wp:anchor distT="0" distB="0" distL="114300" distR="114300" simplePos="0" relativeHeight="251666432" behindDoc="1" locked="0" layoutInCell="1" allowOverlap="1" wp14:anchorId="2190FB92" wp14:editId="47E68582">
             <wp:simplePos x="0" y="0"/>
             <wp:positionH relativeFrom="column">
-              <wp:posOffset>-480060</wp:posOffset>
+              <wp:posOffset>-648335</wp:posOffset>
             </wp:positionH>
             <wp:positionV relativeFrom="paragraph">
-              <wp:posOffset>187960</wp:posOffset>
+              <wp:posOffset>0</wp:posOffset>
             </wp:positionV>
-            <wp:extent cx="3701808" cy="3017520"/>
-            <wp:effectExtent l="0" t="0" r="0" b="0"/>
+            <wp:extent cx="3533775" cy="3017520"/>
+            <wp:effectExtent l="0" t="0" r="9525" b="0"/>
             <wp:wrapTight wrapText="bothSides">
               <wp:wrapPolygon edited="0">
                 <wp:start x="0" y="0"/>
                 <wp:lineTo x="0" y="21409"/>
-                <wp:lineTo x="21455" y="21409"/>
-                <wp:lineTo x="21455" y="0"/>
+                <wp:lineTo x="21542" y="21409"/>
+                <wp:lineTo x="21542" y="0"/>
                 <wp:lineTo x="0" y="0"/>
               </wp:wrapPolygon>
             </wp:wrapTight>
@@ -4376,7 +4394,7 @@
               <a:graphicData uri="http://schemas.openxmlformats.org/drawingml/2006/picture">
                 <pic:pic xmlns:pic="http://schemas.openxmlformats.org/drawingml/2006/picture">
                   <pic:nvPicPr>
-                    <pic:cNvPr id="0" name="Picture 3"/>
+                    <pic:cNvPr id="10" name="Picture 10"/>
                     <pic:cNvPicPr>
                       <a:picLocks noChangeAspect="1" noChangeArrowheads="1"/>
                     </pic:cNvPicPr>
@@ -4389,7 +4407,6 @@
                         </a:ext>
                       </a:extLst>
                     </a:blip>
-                    <a:srcRect/>
                     <a:stretch>
                       <a:fillRect/>
                     </a:stretch>
@@ -4397,7 +4414,7 @@
                   <pic:spPr bwMode="auto">
                     <a:xfrm>
                       <a:off x="0" y="0"/>
-                      <a:ext cx="3701808" cy="3017520"/>
+                      <a:ext cx="3533775" cy="3017520"/>
                     </a:xfrm>
                     <a:prstGeom prst="rect">
                       <a:avLst/>
@@ -4410,6 +4427,9 @@
                 </pic:pic>
               </a:graphicData>
             </a:graphic>
+            <wp14:sizeRelH relativeFrom="margin">
+              <wp14:pctWidth>0</wp14:pctWidth>
+            </wp14:sizeRelH>
           </wp:anchor>
         </w:drawing>
       </w:r>
@@ -4420,6 +4440,8 @@
           <w:tab w:val="left" w:pos="960"/>
         </w:tabs>
         <w:rPr>
+          <w:b/>
+          <w:bCs/>
           <w:sz w:val="26"/>
           <w:szCs w:val="26"/>
         </w:rPr>
@@ -4431,6 +4453,8 @@
           <w:tab w:val="left" w:pos="960"/>
         </w:tabs>
         <w:rPr>
+          <w:b/>
+          <w:bCs/>
           <w:sz w:val="26"/>
           <w:szCs w:val="26"/>
         </w:rPr>
@@ -4442,6 +4466,8 @@
           <w:tab w:val="left" w:pos="960"/>
         </w:tabs>
         <w:rPr>
+          <w:b/>
+          <w:bCs/>
           <w:sz w:val="26"/>
           <w:szCs w:val="26"/>
         </w:rPr>
@@ -4604,6 +4630,22 @@
           <w:szCs w:val="26"/>
         </w:rPr>
       </w:pPr>
+    </w:p>
+    <w:p>
+      <w:pPr>
+        <w:rPr>
+          <w:sz w:val="26"/>
+          <w:szCs w:val="26"/>
+        </w:rPr>
+      </w:pPr>
+    </w:p>
+    <w:p>
+      <w:pPr>
+        <w:rPr>
+          <w:sz w:val="26"/>
+          <w:szCs w:val="26"/>
+        </w:rPr>
+      </w:pPr>
       <w:r>
         <w:rPr>
           <w:b/>
@@ -4612,24 +4654,23 @@
           <w:sz w:val="26"/>
           <w:szCs w:val="26"/>
         </w:rPr>
-        <w:lastRenderedPageBreak/>
         <w:drawing>
-          <wp:anchor distT="0" distB="0" distL="114300" distR="114300" simplePos="0" relativeHeight="251667456" behindDoc="1" locked="0" layoutInCell="1" allowOverlap="1" wp14:anchorId="48FD4360" wp14:editId="7286189E">
+          <wp:anchor distT="0" distB="0" distL="114300" distR="114300" simplePos="0" relativeHeight="251667456" behindDoc="1" locked="0" layoutInCell="1" allowOverlap="1" wp14:anchorId="48FD4360" wp14:editId="461E627C">
             <wp:simplePos x="0" y="0"/>
             <wp:positionH relativeFrom="column">
-              <wp:posOffset>-403860</wp:posOffset>
+              <wp:posOffset>-685800</wp:posOffset>
             </wp:positionH>
             <wp:positionV relativeFrom="paragraph">
-              <wp:posOffset>0</wp:posOffset>
+              <wp:posOffset>210185</wp:posOffset>
             </wp:positionV>
-            <wp:extent cx="3866585" cy="3177540"/>
-            <wp:effectExtent l="0" t="0" r="635" b="3810"/>
+            <wp:extent cx="3682365" cy="3177540"/>
+            <wp:effectExtent l="0" t="0" r="0" b="3810"/>
             <wp:wrapTight wrapText="bothSides">
               <wp:wrapPolygon edited="0">
                 <wp:start x="0" y="0"/>
                 <wp:lineTo x="0" y="21496"/>
-                <wp:lineTo x="21497" y="21496"/>
-                <wp:lineTo x="21497" y="0"/>
+                <wp:lineTo x="21455" y="21496"/>
+                <wp:lineTo x="21455" y="0"/>
                 <wp:lineTo x="0" y="0"/>
               </wp:wrapPolygon>
             </wp:wrapTight>
@@ -4641,7 +4682,7 @@
               <a:graphicData uri="http://schemas.openxmlformats.org/drawingml/2006/picture">
                 <pic:pic xmlns:pic="http://schemas.openxmlformats.org/drawingml/2006/picture">
                   <pic:nvPicPr>
-                    <pic:cNvPr id="0" name="Picture 4"/>
+                    <pic:cNvPr id="12" name="Picture 12"/>
                     <pic:cNvPicPr>
                       <a:picLocks noChangeAspect="1" noChangeArrowheads="1"/>
                     </pic:cNvPicPr>
@@ -4654,7 +4695,6 @@
                         </a:ext>
                       </a:extLst>
                     </a:blip>
-                    <a:srcRect/>
                     <a:stretch>
                       <a:fillRect/>
                     </a:stretch>
@@ -4662,7 +4702,7 @@
                   <pic:spPr bwMode="auto">
                     <a:xfrm>
                       <a:off x="0" y="0"/>
-                      <a:ext cx="3866585" cy="3177540"/>
+                      <a:ext cx="3682365" cy="3177540"/>
                     </a:xfrm>
                     <a:prstGeom prst="rect">
                       <a:avLst/>
@@ -4675,6 +4715,9 @@
                 </pic:pic>
               </a:graphicData>
             </a:graphic>
+            <wp14:sizeRelH relativeFrom="margin">
+              <wp14:pctWidth>0</wp14:pctWidth>
+            </wp14:sizeRelH>
           </wp:anchor>
         </w:drawing>
       </w:r>
@@ -4682,14 +4725,28 @@
     <w:p>
       <w:pPr>
         <w:rPr>
-          <w:sz w:val="26"/>
-          <w:szCs w:val="26"/>
-        </w:rPr>
-      </w:pPr>
-    </w:p>
-    <w:p>
-      <w:pPr>
-        <w:rPr>
+          <w:b/>
+          <w:bCs/>
+          <w:sz w:val="26"/>
+          <w:szCs w:val="26"/>
+        </w:rPr>
+      </w:pPr>
+    </w:p>
+    <w:p>
+      <w:pPr>
+        <w:rPr>
+          <w:b/>
+          <w:bCs/>
+          <w:sz w:val="26"/>
+          <w:szCs w:val="26"/>
+        </w:rPr>
+      </w:pPr>
+    </w:p>
+    <w:p>
+      <w:pPr>
+        <w:rPr>
+          <w:b/>
+          <w:bCs/>
           <w:sz w:val="26"/>
           <w:szCs w:val="26"/>
         </w:rPr>

</xml_diff>

<commit_message>
task 1 is in progress
</commit_message>
<xml_diff>
--- a/Assignment-1/Solutions.docx
+++ b/Assignment-1/Solutions.docx
@@ -2701,7 +2701,21 @@
           <w:sz w:val="26"/>
           <w:szCs w:val="26"/>
         </w:rPr>
-        <w:t>are the matrices that we find correlation. In our scenario they are the channel matrices. For all images, I aligned blue and green channels to the red channel and here are the result pictures and their NCC</w:t>
+        <w:t>are the matrices that we find correlation. In our scenario they are the channel matrices. For all images, I aligned blue and green channels to the red channel</w:t>
+      </w:r>
+      <w:r>
+        <w:rPr>
+          <w:sz w:val="26"/>
+          <w:szCs w:val="26"/>
+        </w:rPr>
+        <w:t xml:space="preserve"> with a range [-15,15] pixels,</w:t>
+      </w:r>
+      <w:r>
+        <w:rPr>
+          <w:sz w:val="26"/>
+          <w:szCs w:val="26"/>
+        </w:rPr>
+        <w:t xml:space="preserve"> and here are the result pictures and their NCC</w:t>
       </w:r>
       <w:r>
         <w:rPr>

</xml_diff>